<commit_message>
update all. fuck ctrl+Z
</commit_message>
<xml_diff>
--- a/HW2/HW2_Report_Zhongze_Tang.docx
+++ b/HW2/HW2_Report_Zhongze_Tang.docx
@@ -34,15 +34,7 @@
         <w:t>I use the dataset provided for Q2 to test the two algorithms.</w:t>
       </w:r>
     </w:p>
-    <w:p>
-      <w:pPr>
-        <w:rPr>
-          <w:rFonts w:hint="eastAsia"/>
-        </w:rPr>
-      </w:pPr>
-      <w:bookmarkStart w:id="0" w:name="_GoBack"/>
-      <w:bookmarkEnd w:id="0"/>
-    </w:p>
+    <w:p/>
     <w:tbl>
       <w:tblPr>
         <w:tblW w:w="4199" w:type="dxa"/>
@@ -110,7 +102,7 @@
               <w:widowControl/>
               <w:jc w:val="left"/>
               <w:rPr>
-                <w:rFonts w:ascii="等线" w:eastAsia="等线" w:hAnsi="等线" w:cs="宋体" w:hint="eastAsia"/>
+                <w:rFonts w:ascii="等线" w:eastAsia="等线" w:hAnsi="等线" w:cs="宋体"/>
                 <w:color w:val="000000"/>
                 <w:kern w:val="0"/>
                 <w:sz w:val="22"/>
@@ -142,7 +134,7 @@
               <w:widowControl/>
               <w:jc w:val="left"/>
               <w:rPr>
-                <w:rFonts w:ascii="等线" w:eastAsia="等线" w:hAnsi="等线" w:cs="宋体" w:hint="eastAsia"/>
+                <w:rFonts w:ascii="等线" w:eastAsia="等线" w:hAnsi="等线" w:cs="宋体"/>
                 <w:color w:val="000000"/>
                 <w:kern w:val="0"/>
                 <w:sz w:val="22"/>
@@ -179,7 +171,7 @@
               <w:widowControl/>
               <w:jc w:val="left"/>
               <w:rPr>
-                <w:rFonts w:ascii="等线" w:eastAsia="等线" w:hAnsi="等线" w:cs="宋体" w:hint="eastAsia"/>
+                <w:rFonts w:ascii="等线" w:eastAsia="等线" w:hAnsi="等线" w:cs="宋体"/>
                 <w:color w:val="000000"/>
                 <w:kern w:val="0"/>
                 <w:sz w:val="22"/>
@@ -209,7 +201,7 @@
               <w:widowControl/>
               <w:jc w:val="right"/>
               <w:rPr>
-                <w:rFonts w:ascii="等线" w:eastAsia="等线" w:hAnsi="等线" w:cs="宋体" w:hint="eastAsia"/>
+                <w:rFonts w:ascii="等线" w:eastAsia="等线" w:hAnsi="等线" w:cs="宋体"/>
                 <w:color w:val="000000"/>
                 <w:kern w:val="0"/>
                 <w:sz w:val="22"/>
@@ -239,7 +231,7 @@
               <w:widowControl/>
               <w:jc w:val="right"/>
               <w:rPr>
-                <w:rFonts w:ascii="等线" w:eastAsia="等线" w:hAnsi="等线" w:cs="宋体" w:hint="eastAsia"/>
+                <w:rFonts w:ascii="等线" w:eastAsia="等线" w:hAnsi="等线" w:cs="宋体"/>
                 <w:color w:val="000000"/>
                 <w:kern w:val="0"/>
                 <w:sz w:val="22"/>
@@ -274,7 +266,7 @@
               <w:widowControl/>
               <w:jc w:val="left"/>
               <w:rPr>
-                <w:rFonts w:ascii="等线" w:eastAsia="等线" w:hAnsi="等线" w:cs="宋体" w:hint="eastAsia"/>
+                <w:rFonts w:ascii="等线" w:eastAsia="等线" w:hAnsi="等线" w:cs="宋体"/>
                 <w:color w:val="000000"/>
                 <w:kern w:val="0"/>
                 <w:sz w:val="22"/>
@@ -304,7 +296,7 @@
               <w:widowControl/>
               <w:jc w:val="right"/>
               <w:rPr>
-                <w:rFonts w:ascii="等线" w:eastAsia="等线" w:hAnsi="等线" w:cs="宋体" w:hint="eastAsia"/>
+                <w:rFonts w:ascii="等线" w:eastAsia="等线" w:hAnsi="等线" w:cs="宋体"/>
                 <w:color w:val="000000"/>
                 <w:kern w:val="0"/>
                 <w:sz w:val="22"/>
@@ -334,7 +326,7 @@
               <w:widowControl/>
               <w:jc w:val="right"/>
               <w:rPr>
-                <w:rFonts w:ascii="等线" w:eastAsia="等线" w:hAnsi="等线" w:cs="宋体" w:hint="eastAsia"/>
+                <w:rFonts w:ascii="等线" w:eastAsia="等线" w:hAnsi="等线" w:cs="宋体"/>
                 <w:color w:val="000000"/>
                 <w:kern w:val="0"/>
                 <w:sz w:val="22"/>
@@ -369,7 +361,7 @@
               <w:widowControl/>
               <w:jc w:val="left"/>
               <w:rPr>
-                <w:rFonts w:ascii="等线" w:eastAsia="等线" w:hAnsi="等线" w:cs="宋体" w:hint="eastAsia"/>
+                <w:rFonts w:ascii="等线" w:eastAsia="等线" w:hAnsi="等线" w:cs="宋体"/>
                 <w:color w:val="000000"/>
                 <w:kern w:val="0"/>
                 <w:sz w:val="22"/>
@@ -399,7 +391,7 @@
               <w:widowControl/>
               <w:jc w:val="right"/>
               <w:rPr>
-                <w:rFonts w:ascii="等线" w:eastAsia="等线" w:hAnsi="等线" w:cs="宋体" w:hint="eastAsia"/>
+                <w:rFonts w:ascii="等线" w:eastAsia="等线" w:hAnsi="等线" w:cs="宋体"/>
                 <w:color w:val="000000"/>
                 <w:kern w:val="0"/>
                 <w:sz w:val="22"/>
@@ -429,7 +421,7 @@
               <w:widowControl/>
               <w:jc w:val="right"/>
               <w:rPr>
-                <w:rFonts w:ascii="等线" w:eastAsia="等线" w:hAnsi="等线" w:cs="宋体" w:hint="eastAsia"/>
+                <w:rFonts w:ascii="等线" w:eastAsia="等线" w:hAnsi="等线" w:cs="宋体"/>
                 <w:color w:val="000000"/>
                 <w:kern w:val="0"/>
                 <w:sz w:val="22"/>
@@ -464,7 +456,7 @@
               <w:widowControl/>
               <w:jc w:val="left"/>
               <w:rPr>
-                <w:rFonts w:ascii="等线" w:eastAsia="等线" w:hAnsi="等线" w:cs="宋体" w:hint="eastAsia"/>
+                <w:rFonts w:ascii="等线" w:eastAsia="等线" w:hAnsi="等线" w:cs="宋体"/>
                 <w:color w:val="000000"/>
                 <w:kern w:val="0"/>
                 <w:sz w:val="22"/>
@@ -494,7 +486,7 @@
               <w:widowControl/>
               <w:jc w:val="right"/>
               <w:rPr>
-                <w:rFonts w:ascii="等线" w:eastAsia="等线" w:hAnsi="等线" w:cs="宋体" w:hint="eastAsia"/>
+                <w:rFonts w:ascii="等线" w:eastAsia="等线" w:hAnsi="等线" w:cs="宋体"/>
                 <w:color w:val="000000"/>
                 <w:kern w:val="0"/>
                 <w:sz w:val="22"/>
@@ -524,7 +516,7 @@
               <w:widowControl/>
               <w:jc w:val="right"/>
               <w:rPr>
-                <w:rFonts w:ascii="等线" w:eastAsia="等线" w:hAnsi="等线" w:cs="宋体" w:hint="eastAsia"/>
+                <w:rFonts w:ascii="等线" w:eastAsia="等线" w:hAnsi="等线" w:cs="宋体"/>
                 <w:color w:val="000000"/>
                 <w:kern w:val="0"/>
                 <w:sz w:val="22"/>
@@ -559,7 +551,7 @@
               <w:widowControl/>
               <w:jc w:val="left"/>
               <w:rPr>
-                <w:rFonts w:ascii="等线" w:eastAsia="等线" w:hAnsi="等线" w:cs="宋体" w:hint="eastAsia"/>
+                <w:rFonts w:ascii="等线" w:eastAsia="等线" w:hAnsi="等线" w:cs="宋体"/>
                 <w:color w:val="000000"/>
                 <w:kern w:val="0"/>
                 <w:sz w:val="22"/>
@@ -589,7 +581,7 @@
               <w:widowControl/>
               <w:jc w:val="right"/>
               <w:rPr>
-                <w:rFonts w:ascii="等线" w:eastAsia="等线" w:hAnsi="等线" w:cs="宋体" w:hint="eastAsia"/>
+                <w:rFonts w:ascii="等线" w:eastAsia="等线" w:hAnsi="等线" w:cs="宋体"/>
                 <w:color w:val="000000"/>
                 <w:kern w:val="0"/>
                 <w:sz w:val="22"/>
@@ -619,7 +611,7 @@
               <w:widowControl/>
               <w:jc w:val="right"/>
               <w:rPr>
-                <w:rFonts w:ascii="等线" w:eastAsia="等线" w:hAnsi="等线" w:cs="宋体" w:hint="eastAsia"/>
+                <w:rFonts w:ascii="等线" w:eastAsia="等线" w:hAnsi="等线" w:cs="宋体"/>
                 <w:color w:val="000000"/>
                 <w:kern w:val="0"/>
                 <w:sz w:val="22"/>
@@ -654,7 +646,7 @@
               <w:widowControl/>
               <w:jc w:val="left"/>
               <w:rPr>
-                <w:rFonts w:ascii="等线" w:eastAsia="等线" w:hAnsi="等线" w:cs="宋体" w:hint="eastAsia"/>
+                <w:rFonts w:ascii="等线" w:eastAsia="等线" w:hAnsi="等线" w:cs="宋体"/>
                 <w:color w:val="000000"/>
                 <w:kern w:val="0"/>
                 <w:sz w:val="22"/>
@@ -684,7 +676,7 @@
               <w:widowControl/>
               <w:jc w:val="right"/>
               <w:rPr>
-                <w:rFonts w:ascii="等线" w:eastAsia="等线" w:hAnsi="等线" w:cs="宋体" w:hint="eastAsia"/>
+                <w:rFonts w:ascii="等线" w:eastAsia="等线" w:hAnsi="等线" w:cs="宋体"/>
                 <w:color w:val="000000"/>
                 <w:kern w:val="0"/>
                 <w:sz w:val="22"/>
@@ -714,7 +706,7 @@
               <w:widowControl/>
               <w:jc w:val="right"/>
               <w:rPr>
-                <w:rFonts w:ascii="等线" w:eastAsia="等线" w:hAnsi="等线" w:cs="宋体" w:hint="eastAsia"/>
+                <w:rFonts w:ascii="等线" w:eastAsia="等线" w:hAnsi="等线" w:cs="宋体"/>
                 <w:color w:val="000000"/>
                 <w:kern w:val="0"/>
                 <w:sz w:val="22"/>
@@ -749,7 +741,7 @@
               <w:widowControl/>
               <w:jc w:val="left"/>
               <w:rPr>
-                <w:rFonts w:ascii="等线" w:eastAsia="等线" w:hAnsi="等线" w:cs="宋体" w:hint="eastAsia"/>
+                <w:rFonts w:ascii="等线" w:eastAsia="等线" w:hAnsi="等线" w:cs="宋体"/>
                 <w:color w:val="000000"/>
                 <w:kern w:val="0"/>
                 <w:sz w:val="22"/>
@@ -779,7 +771,7 @@
               <w:widowControl/>
               <w:jc w:val="right"/>
               <w:rPr>
-                <w:rFonts w:ascii="等线" w:eastAsia="等线" w:hAnsi="等线" w:cs="宋体" w:hint="eastAsia"/>
+                <w:rFonts w:ascii="等线" w:eastAsia="等线" w:hAnsi="等线" w:cs="宋体"/>
                 <w:color w:val="000000"/>
                 <w:kern w:val="0"/>
                 <w:sz w:val="22"/>
@@ -809,7 +801,7 @@
               <w:widowControl/>
               <w:jc w:val="right"/>
               <w:rPr>
-                <w:rFonts w:ascii="等线" w:eastAsia="等线" w:hAnsi="等线" w:cs="宋体" w:hint="eastAsia"/>
+                <w:rFonts w:ascii="等线" w:eastAsia="等线" w:hAnsi="等线" w:cs="宋体"/>
                 <w:color w:val="000000"/>
                 <w:kern w:val="0"/>
                 <w:sz w:val="22"/>
@@ -844,7 +836,7 @@
               <w:widowControl/>
               <w:jc w:val="left"/>
               <w:rPr>
-                <w:rFonts w:ascii="等线" w:eastAsia="等线" w:hAnsi="等线" w:cs="宋体" w:hint="eastAsia"/>
+                <w:rFonts w:ascii="等线" w:eastAsia="等线" w:hAnsi="等线" w:cs="宋体"/>
                 <w:color w:val="000000"/>
                 <w:kern w:val="0"/>
                 <w:sz w:val="22"/>
@@ -874,7 +866,7 @@
               <w:widowControl/>
               <w:jc w:val="right"/>
               <w:rPr>
-                <w:rFonts w:ascii="等线" w:eastAsia="等线" w:hAnsi="等线" w:cs="宋体" w:hint="eastAsia"/>
+                <w:rFonts w:ascii="等线" w:eastAsia="等线" w:hAnsi="等线" w:cs="宋体"/>
                 <w:color w:val="000000"/>
                 <w:kern w:val="0"/>
                 <w:sz w:val="22"/>
@@ -904,7 +896,7 @@
               <w:widowControl/>
               <w:jc w:val="right"/>
               <w:rPr>
-                <w:rFonts w:ascii="等线" w:eastAsia="等线" w:hAnsi="等线" w:cs="宋体" w:hint="eastAsia"/>
+                <w:rFonts w:ascii="等线" w:eastAsia="等线" w:hAnsi="等线" w:cs="宋体"/>
                 <w:color w:val="000000"/>
                 <w:kern w:val="0"/>
                 <w:sz w:val="22"/>
@@ -939,7 +931,7 @@
               <w:widowControl/>
               <w:jc w:val="left"/>
               <w:rPr>
-                <w:rFonts w:ascii="等线" w:eastAsia="等线" w:hAnsi="等线" w:cs="宋体" w:hint="eastAsia"/>
+                <w:rFonts w:ascii="等线" w:eastAsia="等线" w:hAnsi="等线" w:cs="宋体"/>
                 <w:color w:val="000000"/>
                 <w:kern w:val="0"/>
                 <w:sz w:val="22"/>
@@ -969,7 +961,7 @@
               <w:widowControl/>
               <w:jc w:val="right"/>
               <w:rPr>
-                <w:rFonts w:ascii="等线" w:eastAsia="等线" w:hAnsi="等线" w:cs="宋体" w:hint="eastAsia"/>
+                <w:rFonts w:ascii="等线" w:eastAsia="等线" w:hAnsi="等线" w:cs="宋体"/>
                 <w:color w:val="000000"/>
                 <w:kern w:val="0"/>
                 <w:sz w:val="22"/>
@@ -999,7 +991,7 @@
               <w:widowControl/>
               <w:jc w:val="right"/>
               <w:rPr>
-                <w:rFonts w:ascii="等线" w:eastAsia="等线" w:hAnsi="等线" w:cs="宋体" w:hint="eastAsia"/>
+                <w:rFonts w:ascii="等线" w:eastAsia="等线" w:hAnsi="等线" w:cs="宋体"/>
                 <w:color w:val="000000"/>
                 <w:kern w:val="0"/>
                 <w:sz w:val="22"/>
@@ -1034,7 +1026,7 @@
               <w:widowControl/>
               <w:jc w:val="left"/>
               <w:rPr>
-                <w:rFonts w:ascii="等线" w:eastAsia="等线" w:hAnsi="等线" w:cs="宋体" w:hint="eastAsia"/>
+                <w:rFonts w:ascii="等线" w:eastAsia="等线" w:hAnsi="等线" w:cs="宋体"/>
                 <w:color w:val="000000"/>
                 <w:kern w:val="0"/>
                 <w:sz w:val="22"/>
@@ -1064,7 +1056,7 @@
               <w:widowControl/>
               <w:jc w:val="right"/>
               <w:rPr>
-                <w:rFonts w:ascii="等线" w:eastAsia="等线" w:hAnsi="等线" w:cs="宋体" w:hint="eastAsia"/>
+                <w:rFonts w:ascii="等线" w:eastAsia="等线" w:hAnsi="等线" w:cs="宋体"/>
                 <w:color w:val="000000"/>
                 <w:kern w:val="0"/>
                 <w:sz w:val="22"/>
@@ -1094,7 +1086,7 @@
               <w:widowControl/>
               <w:jc w:val="right"/>
               <w:rPr>
-                <w:rFonts w:ascii="等线" w:eastAsia="等线" w:hAnsi="等线" w:cs="宋体" w:hint="eastAsia"/>
+                <w:rFonts w:ascii="等线" w:eastAsia="等线" w:hAnsi="等线" w:cs="宋体"/>
                 <w:color w:val="000000"/>
                 <w:kern w:val="0"/>
                 <w:sz w:val="22"/>
@@ -1129,7 +1121,7 @@
               <w:widowControl/>
               <w:jc w:val="left"/>
               <w:rPr>
-                <w:rFonts w:ascii="等线" w:eastAsia="等线" w:hAnsi="等线" w:cs="宋体" w:hint="eastAsia"/>
+                <w:rFonts w:ascii="等线" w:eastAsia="等线" w:hAnsi="等线" w:cs="宋体"/>
                 <w:color w:val="000000"/>
                 <w:kern w:val="0"/>
                 <w:sz w:val="22"/>
@@ -1159,7 +1151,7 @@
               <w:widowControl/>
               <w:jc w:val="right"/>
               <w:rPr>
-                <w:rFonts w:ascii="等线" w:eastAsia="等线" w:hAnsi="等线" w:cs="宋体" w:hint="eastAsia"/>
+                <w:rFonts w:ascii="等线" w:eastAsia="等线" w:hAnsi="等线" w:cs="宋体"/>
                 <w:color w:val="000000"/>
                 <w:kern w:val="0"/>
                 <w:sz w:val="22"/>
@@ -1189,7 +1181,7 @@
               <w:widowControl/>
               <w:jc w:val="right"/>
               <w:rPr>
-                <w:rFonts w:ascii="等线" w:eastAsia="等线" w:hAnsi="等线" w:cs="宋体" w:hint="eastAsia"/>
+                <w:rFonts w:ascii="等线" w:eastAsia="等线" w:hAnsi="等线" w:cs="宋体"/>
                 <w:color w:val="000000"/>
                 <w:kern w:val="0"/>
                 <w:sz w:val="22"/>
@@ -1224,7 +1216,7 @@
               <w:widowControl/>
               <w:jc w:val="left"/>
               <w:rPr>
-                <w:rFonts w:ascii="等线" w:eastAsia="等线" w:hAnsi="等线" w:cs="宋体" w:hint="eastAsia"/>
+                <w:rFonts w:ascii="等线" w:eastAsia="等线" w:hAnsi="等线" w:cs="宋体"/>
                 <w:color w:val="000000"/>
                 <w:kern w:val="0"/>
                 <w:sz w:val="22"/>
@@ -1254,7 +1246,7 @@
               <w:widowControl/>
               <w:jc w:val="right"/>
               <w:rPr>
-                <w:rFonts w:ascii="等线" w:eastAsia="等线" w:hAnsi="等线" w:cs="宋体" w:hint="eastAsia"/>
+                <w:rFonts w:ascii="等线" w:eastAsia="等线" w:hAnsi="等线" w:cs="宋体"/>
                 <w:color w:val="000000"/>
                 <w:kern w:val="0"/>
                 <w:sz w:val="22"/>
@@ -1284,7 +1276,7 @@
               <w:widowControl/>
               <w:jc w:val="right"/>
               <w:rPr>
-                <w:rFonts w:ascii="等线" w:eastAsia="等线" w:hAnsi="等线" w:cs="宋体" w:hint="eastAsia"/>
+                <w:rFonts w:ascii="等线" w:eastAsia="等线" w:hAnsi="等线" w:cs="宋体"/>
                 <w:color w:val="000000"/>
                 <w:kern w:val="0"/>
                 <w:sz w:val="22"/>
@@ -1331,12 +1323,28 @@
       </w:r>
     </w:p>
     <w:p/>
+    <w:p/>
+    <w:p>
+      <w:r>
+        <w:rPr>
+          <w:rFonts w:hint="eastAsia"/>
+        </w:rPr>
+        <w:t>Q</w:t>
+      </w:r>
+      <w:r>
+        <w:t>2</w:t>
+      </w:r>
+    </w:p>
     <w:p>
       <w:pPr>
         <w:rPr>
           <w:rFonts w:hint="eastAsia"/>
         </w:rPr>
       </w:pPr>
+      <w:bookmarkStart w:id="0" w:name="_GoBack"/>
+      <w:bookmarkEnd w:id="0"/>
+    </w:p>
+    <w:p>
       <w:r>
         <w:rPr>
           <w:noProof/>

</xml_diff>